<commit_message>
feat(filling-docx-tables): working test and filling tables
</commit_message>
<xml_diff>
--- a/src/test/resources/template-test.docx
+++ b/src/test/resources/template-test.docx
@@ -11,26 +11,6 @@
           <w:rtl w:val="0"/>
         </w:rPr>
         <w:t xml:space="preserve">A text #ReplaceMe# to test.A text #DoNotReplaceMe# to test.</w:t>
-      </w:r>
-    </w:p>
-    <w:p>
-      <w:pPr>
-        <w:rPr/>
-      </w:pPr>
-      <w:r>
-        <w:rPr>
-          <w:rtl w:val="0"/>
-        </w:rPr>
-      </w:r>
-    </w:p>
-    <w:p>
-      <w:pPr>
-        <w:rPr/>
-      </w:pPr>
-      <w:r>
-        <w:rPr>
-          <w:rtl w:val="0"/>
-        </w:rPr>
       </w:r>
     </w:p>
     <w:p>
@@ -98,89 +78,6 @@
         </w:trPr>
         <w:tc>
           <w:tcPr>
-            <w:tcBorders>
-              <w:bottom w:color="000000" w:space="0" w:sz="4" w:val="single"/>
-            </w:tcBorders>
-            <w:shd w:fill="deeaf6" w:val="clear"/>
-            <w:vAlign w:val="center"/>
-          </w:tcPr>
-          <w:p>
-            <w:pPr>
-              <w:spacing w:line="240" w:lineRule="auto"/>
-              <w:jc w:val="center"/>
-              <w:rPr>
-                <w:b w:val="1"/>
-                <w:i w:val="1"/>
-                <w:sz w:val="24"/>
-                <w:szCs w:val="24"/>
-              </w:rPr>
-            </w:pPr>
-            <w:r>
-              <w:rPr>
-                <w:b w:val="1"/>
-                <w:i w:val="1"/>
-                <w:sz w:val="24"/>
-                <w:szCs w:val="24"/>
-                <w:rtl w:val="0"/>
-              </w:rPr>
-              <w:t xml:space="preserve">Local</w:t>
-            </w:r>
-          </w:p>
-        </w:tc>
-        <w:tc>
-          <w:tcPr>
-            <w:shd w:fill="deeaf6" w:val="clear"/>
-            <w:vAlign w:val="center"/>
-          </w:tcPr>
-          <w:p>
-            <w:pPr>
-              <w:spacing w:line="240" w:lineRule="auto"/>
-              <w:jc w:val="center"/>
-              <w:rPr>
-                <w:b w:val="1"/>
-                <w:sz w:val="24"/>
-                <w:szCs w:val="24"/>
-              </w:rPr>
-            </w:pPr>
-            <w:r>
-              <w:rPr>
-                <w:b w:val="1"/>
-                <w:sz w:val="24"/>
-                <w:szCs w:val="24"/>
-                <w:rtl w:val="0"/>
-              </w:rPr>
-              <w:t xml:space="preserve">Identification</w:t>
-            </w:r>
-          </w:p>
-        </w:tc>
-        <w:tc>
-          <w:tcPr>
-            <w:shd w:fill="deeaf6" w:val="clear"/>
-            <w:vAlign w:val="center"/>
-          </w:tcPr>
-          <w:p>
-            <w:pPr>
-              <w:spacing w:line="240" w:lineRule="auto"/>
-              <w:jc w:val="center"/>
-              <w:rPr>
-                <w:b w:val="1"/>
-                <w:sz w:val="24"/>
-                <w:szCs w:val="24"/>
-              </w:rPr>
-            </w:pPr>
-            <w:r>
-              <w:rPr>
-                <w:b w:val="1"/>
-                <w:sz w:val="24"/>
-                <w:szCs w:val="24"/>
-                <w:rtl w:val="0"/>
-              </w:rPr>
-              <w:t xml:space="preserve">Installation</w:t>
-            </w:r>
-          </w:p>
-        </w:tc>
-        <w:tc>
-          <w:tcPr>
             <w:shd w:fill="deeaf6" w:val="clear"/>
             <w:vAlign w:val="center"/>
           </w:tcPr>
@@ -216,95 +113,11 @@
         </w:trPr>
         <w:tc>
           <w:tcPr>
-            <w:tcBorders>
-              <w:top w:color="000000" w:space="0" w:sz="4" w:val="single"/>
-              <w:bottom w:color="000000" w:space="0" w:sz="4" w:val="single"/>
-            </w:tcBorders>
             <w:shd w:fill="auto" w:val="clear"/>
             <w:vAlign w:val="center"/>
           </w:tcPr>
           <w:p>
             <w:pPr>
-              <w:spacing w:line="240" w:lineRule="auto"/>
-              <w:jc w:val="center"/>
-              <w:rPr>
-                <w:b w:val="1"/>
-                <w:sz w:val="24"/>
-                <w:szCs w:val="24"/>
-                <w:highlight w:val="magenta"/>
-              </w:rPr>
-            </w:pPr>
-            <w:r>
-              <w:rPr>
-                <w:b w:val="1"/>
-                <w:sz w:val="24"/>
-                <w:szCs w:val="24"/>
-                <w:highlight w:val="magenta"/>
-                <w:rtl w:val="0"/>
-              </w:rPr>
-              <w:t xml:space="preserve">Salle B03</w:t>
-            </w:r>
-          </w:p>
-        </w:tc>
-        <w:tc>
-          <w:tcPr>
-            <w:vAlign w:val="center"/>
-          </w:tcPr>
-          <w:p>
-            <w:pPr>
-              <w:spacing w:line="240" w:lineRule="auto"/>
-              <w:jc w:val="center"/>
-              <w:rPr>
-                <w:b w:val="1"/>
-                <w:sz w:val="24"/>
-                <w:szCs w:val="24"/>
-                <w:highlight w:val="magenta"/>
-              </w:rPr>
-            </w:pPr>
-            <w:r>
-              <w:rPr>
-                <w:b w:val="1"/>
-                <w:sz w:val="24"/>
-                <w:szCs w:val="24"/>
-                <w:highlight w:val="magenta"/>
-                <w:rtl w:val="0"/>
-              </w:rPr>
-              <w:t xml:space="preserve">Sorbonne 01</w:t>
-            </w:r>
-          </w:p>
-        </w:tc>
-        <w:tc>
-          <w:tcPr>
-            <w:shd w:fill="fbe5d5" w:val="clear"/>
-            <w:vAlign w:val="center"/>
-          </w:tcPr>
-          <w:p>
-            <w:pPr>
-              <w:spacing w:line="240" w:lineRule="auto"/>
-              <w:jc w:val="center"/>
-              <w:rPr>
-                <w:sz w:val="24"/>
-                <w:szCs w:val="24"/>
-              </w:rPr>
-            </w:pPr>
-            <w:r>
-              <w:rPr>
-                <w:sz w:val="24"/>
-                <w:szCs w:val="24"/>
-                <w:rtl w:val="0"/>
-              </w:rPr>
-              <w:t xml:space="preserve">Sorbonne de laboratoire</w:t>
-            </w:r>
-          </w:p>
-        </w:tc>
-        <w:tc>
-          <w:tcPr>
-            <w:shd w:fill="auto" w:val="clear"/>
-            <w:vAlign w:val="center"/>
-          </w:tcPr>
-          <w:p>
-            <w:pPr>
-              <w:spacing w:line="240" w:lineRule="auto"/>
               <w:jc w:val="center"/>
               <w:rPr>
                 <w:i w:val="1"/>
@@ -319,144 +132,17 @@
                 <w:szCs w:val="24"/>
                 <w:rtl w:val="0"/>
               </w:rPr>
-              <w:t xml:space="preserve">#jour# #mois# #annee#</w:t>
+              <w:t xml:space="preserve">A text #ReplaceMe# to test.A text #DoNotReplaceMe# to test.</w:t>
             </w:r>
-          </w:p>
-        </w:tc>
-      </w:tr>
-      <w:tr>
-        <w:trPr>
-          <w:cantSplit w:val="0"/>
-          <w:trHeight w:val="760" w:hRule="atLeast"/>
-          <w:tblHeader w:val="0"/>
-        </w:trPr>
-        <w:tc>
-          <w:tcPr>
-            <w:tcBorders>
-              <w:top w:color="000000" w:space="0" w:sz="4" w:val="single"/>
-              <w:bottom w:color="000000" w:space="0" w:sz="4" w:val="single"/>
-            </w:tcBorders>
-            <w:shd w:fill="auto" w:val="clear"/>
-            <w:vAlign w:val="center"/>
-          </w:tcPr>
-          <w:p>
-            <w:pPr>
-              <w:spacing w:line="240" w:lineRule="auto"/>
-              <w:jc w:val="center"/>
-              <w:rPr>
-                <w:b w:val="1"/>
-                <w:sz w:val="24"/>
-                <w:szCs w:val="24"/>
-                <w:highlight w:val="magenta"/>
-              </w:rPr>
-            </w:pPr>
             <w:r>
               <w:rPr>
-                <w:b w:val="1"/>
-                <w:sz w:val="24"/>
-                <w:szCs w:val="24"/>
-                <w:highlight w:val="magenta"/>
                 <w:rtl w:val="0"/>
               </w:rPr>
-              <w:t xml:space="preserve">Salle B03</w:t>
-            </w:r>
-          </w:p>
-        </w:tc>
-        <w:tc>
-          <w:tcPr>
-            <w:vAlign w:val="center"/>
-          </w:tcPr>
-          <w:p>
-            <w:pPr>
-              <w:spacing w:line="240" w:lineRule="auto"/>
-              <w:jc w:val="center"/>
-              <w:rPr>
-                <w:b w:val="1"/>
-                <w:sz w:val="24"/>
-                <w:szCs w:val="24"/>
-                <w:highlight w:val="magenta"/>
-              </w:rPr>
-            </w:pPr>
-            <w:r>
-              <w:rPr>
-                <w:b w:val="1"/>
-                <w:sz w:val="24"/>
-                <w:szCs w:val="24"/>
-                <w:highlight w:val="magenta"/>
-                <w:rtl w:val="0"/>
-              </w:rPr>
-              <w:t xml:space="preserve">Sorbonne 02</w:t>
-            </w:r>
-          </w:p>
-        </w:tc>
-        <w:tc>
-          <w:tcPr>
-            <w:shd w:fill="fbe5d5" w:val="clear"/>
-            <w:vAlign w:val="center"/>
-          </w:tcPr>
-          <w:p>
-            <w:pPr>
-              <w:spacing w:line="240" w:lineRule="auto"/>
-              <w:jc w:val="center"/>
-              <w:rPr>
-                <w:sz w:val="24"/>
-                <w:szCs w:val="24"/>
-              </w:rPr>
-            </w:pPr>
-            <w:r>
-              <w:rPr>
-                <w:sz w:val="24"/>
-                <w:szCs w:val="24"/>
-                <w:rtl w:val="0"/>
-              </w:rPr>
-              <w:t xml:space="preserve">Sorbonne de laboratoire</w:t>
-            </w:r>
-          </w:p>
-        </w:tc>
-        <w:tc>
-          <w:tcPr>
-            <w:shd w:fill="auto" w:val="clear"/>
-            <w:vAlign w:val="center"/>
-          </w:tcPr>
-          <w:p>
-            <w:pPr>
-              <w:spacing w:line="240" w:lineRule="auto"/>
-              <w:jc w:val="center"/>
-              <w:rPr>
-                <w:i w:val="1"/>
-                <w:sz w:val="24"/>
-                <w:szCs w:val="24"/>
-              </w:rPr>
-            </w:pPr>
-            <w:r>
-              <w:rPr>
-                <w:i w:val="1"/>
-                <w:sz w:val="24"/>
-                <w:szCs w:val="24"/>
-                <w:rtl w:val="0"/>
-              </w:rPr>
-              <w:t xml:space="preserve">#jour# #mois# #annee#</w:t>
             </w:r>
           </w:p>
         </w:tc>
       </w:tr>
     </w:tbl>
-    <w:p>
-      <w:pPr>
-        <w:spacing w:line="240" w:lineRule="auto"/>
-        <w:rPr>
-          <w:sz w:val="20"/>
-          <w:szCs w:val="20"/>
-        </w:rPr>
-      </w:pPr>
-      <w:bookmarkStart w:colFirst="0" w:colLast="0" w:name="_3znysh7" w:id="0"/>
-      <w:bookmarkEnd w:id="0"/>
-      <w:r>
-        <w:rPr>
-          <w:rtl w:val="0"/>
-        </w:rPr>
-      </w:r>
-    </w:p>
     <w:p>
       <w:pPr>
         <w:rPr/>
@@ -466,51 +152,9 @@
           <w:rtl w:val="0"/>
         </w:rPr>
       </w:r>
-      <w:r>
-        <w:drawing>
-          <wp:anchor allowOverlap="1" behindDoc="0" distB="0" distT="0" distL="114300" distR="114300" hidden="0" layoutInCell="1" locked="0" relativeHeight="0" simplePos="0">
-            <wp:simplePos x="0" y="0"/>
-            <wp:positionH relativeFrom="column">
-              <wp:posOffset>-91114</wp:posOffset>
-            </wp:positionH>
-            <wp:positionV relativeFrom="paragraph">
-              <wp:posOffset>0</wp:posOffset>
-            </wp:positionV>
-            <wp:extent cx="5936615" cy="2214245"/>
-            <wp:effectExtent b="0" l="0" r="0" t="0"/>
-            <wp:wrapSquare wrapText="right" distB="0" distT="0" distL="114300" distR="114300"/>
-            <wp:docPr id="1" name="image1.png"/>
-            <a:graphic>
-              <a:graphicData uri="http://schemas.openxmlformats.org/drawingml/2006/picture">
-                <pic:pic>
-                  <pic:nvPicPr>
-                    <pic:cNvPr id="0" name="image1.png"/>
-                    <pic:cNvPicPr preferRelativeResize="0"/>
-                  </pic:nvPicPr>
-                  <pic:blipFill>
-                    <a:blip r:embed="rId6"/>
-                    <a:srcRect b="0" l="0" r="0" t="0"/>
-                    <a:stretch>
-                      <a:fillRect/>
-                    </a:stretch>
-                  </pic:blipFill>
-                  <pic:spPr>
-                    <a:xfrm>
-                      <a:off x="0" y="0"/>
-                      <a:ext cx="5936615" cy="2214245"/>
-                    </a:xfrm>
-                    <a:prstGeom prst="rect"/>
-                    <a:ln/>
-                  </pic:spPr>
-                </pic:pic>
-              </a:graphicData>
-            </a:graphic>
-          </wp:anchor>
-        </w:drawing>
-      </w:r>
     </w:p>
     <w:sectPr>
-      <w:footerReference r:id="rId7" w:type="default"/>
+      <w:footerReference r:id="rId6" w:type="default"/>
       <w:pgSz w:h="16834" w:w="11909" w:orient="portrait"/>
       <w:pgMar w:bottom="1440" w:top="1440" w:left="1440" w:right="1440" w:header="720" w:footer="720"/>
       <w:pgNumType w:start="1"/>

</xml_diff>